<commit_message>
Obtained Z-star and X-star
</commit_message>
<xml_diff>
--- a/Report/ems_fire_bibliography.docx
+++ b/Report/ems_fire_bibliography.docx
@@ -134,7 +134,10 @@
           <w:numId w:val="1"/>
         </w:numPr>
         <w:rPr>
+          <w:rStyle w:val="Hyperlink"/>
           <w:rFonts w:ascii="Garamond" w:hAnsi="Garamond"/>
+          <w:color w:val="auto"/>
+          <w:u w:val="none"/>
         </w:rPr>
       </w:pPr>
       <w:hyperlink r:id="rId10" w:history="1">
@@ -144,6 +147,27 @@
             <w:rFonts w:ascii="Garamond" w:hAnsi="Garamond"/>
           </w:rPr>
           <w:t>Nimble examples</w:t>
+        </w:r>
+      </w:hyperlink>
+    </w:p>
+    <w:p>
+      <w:pPr>
+        <w:pStyle w:val="ListParagraph"/>
+        <w:numPr>
+          <w:ilvl w:val="0"/>
+          <w:numId w:val="1"/>
+        </w:numPr>
+        <w:rPr>
+          <w:rFonts w:ascii="Garamond" w:hAnsi="Garamond"/>
+        </w:rPr>
+      </w:pPr>
+      <w:hyperlink r:id="rId11" w:history="1">
+        <w:r>
+          <w:rPr>
+            <w:rStyle w:val="Hyperlink"/>
+            <w:rFonts w:ascii="Garamond" w:hAnsi="Garamond"/>
+          </w:rPr>
+          <w:t>Plotting time series</w:t>
         </w:r>
       </w:hyperlink>
     </w:p>

</xml_diff>